<commit_message>
spis treści, implementacja bez fft
</commit_message>
<xml_diff>
--- a/spis treści.docx
+++ b/spis treści.docx
@@ -193,8 +193,6 @@
       <w:r>
         <w:t>Specyfikacja wymagań funkcjonalnych aplikacji</w:t>
       </w:r>
-      <w:bookmarkStart w:id="0" w:name="_GoBack"/>
-      <w:bookmarkEnd w:id="0"/>
     </w:p>
     <w:p>
       <w:pPr>
@@ -256,6 +254,2429 @@
         <w:t>Podsumowanie</w:t>
       </w:r>
     </w:p>
+    <w:p>
+      <w:r>
+        <w:br w:type="page"/>
+      </w:r>
+    </w:p>
+    <w:sdt>
+      <w:sdtPr>
+        <w:rPr>
+          <w:rFonts w:asciiTheme="minorHAnsi" w:eastAsiaTheme="minorHAnsi" w:hAnsiTheme="minorHAnsi" w:cstheme="minorBidi"/>
+          <w:color w:val="auto"/>
+          <w:sz w:val="22"/>
+          <w:szCs w:val="22"/>
+          <w:lang w:eastAsia="en-US"/>
+        </w:rPr>
+        <w:id w:val="1909268554"/>
+        <w:docPartObj>
+          <w:docPartGallery w:val="Table of Contents"/>
+          <w:docPartUnique/>
+        </w:docPartObj>
+      </w:sdtPr>
+      <w:sdtEndPr>
+        <w:rPr>
+          <w:b/>
+          <w:bCs/>
+        </w:rPr>
+      </w:sdtEndPr>
+      <w:sdtContent>
+        <w:p>
+          <w:pPr>
+            <w:pStyle w:val="Nagwekspisutreci"/>
+            <w:rPr>
+              <w:color w:val="auto"/>
+            </w:rPr>
+          </w:pPr>
+          <w:r>
+            <w:rPr>
+              <w:color w:val="auto"/>
+            </w:rPr>
+            <w:t>Spis treści</w:t>
+          </w:r>
+        </w:p>
+        <w:p>
+          <w:pPr>
+            <w:pStyle w:val="Spistreci1"/>
+            <w:tabs>
+              <w:tab w:val="right" w:leader="dot" w:pos="9062"/>
+            </w:tabs>
+            <w:rPr>
+              <w:rFonts w:eastAsiaTheme="minorEastAsia"/>
+              <w:noProof/>
+              <w:lang w:eastAsia="pl-PL"/>
+            </w:rPr>
+          </w:pPr>
+          <w:r>
+            <w:fldChar w:fldCharType="begin"/>
+          </w:r>
+          <w:r>
+            <w:instrText xml:space="preserve"> TOC \o "1-3" \h \z \u </w:instrText>
+          </w:r>
+          <w:r>
+            <w:fldChar w:fldCharType="separate"/>
+          </w:r>
+          <w:hyperlink w:anchor="_Toc27504431" w:history="1">
+            <w:r>
+              <w:rPr>
+                <w:rStyle w:val="Hipercze"/>
+                <w:noProof/>
+              </w:rPr>
+              <w:t>Wstęp i cel pracy</w:t>
+            </w:r>
+            <w:r>
+              <w:rPr>
+                <w:noProof/>
+                <w:webHidden/>
+              </w:rPr>
+              <w:tab/>
+            </w:r>
+            <w:r>
+              <w:rPr>
+                <w:noProof/>
+                <w:webHidden/>
+              </w:rPr>
+              <w:fldChar w:fldCharType="begin"/>
+            </w:r>
+            <w:r>
+              <w:rPr>
+                <w:noProof/>
+                <w:webHidden/>
+              </w:rPr>
+              <w:instrText xml:space="preserve"> PAGEREF _Toc27504431 \h </w:instrText>
+            </w:r>
+            <w:r>
+              <w:rPr>
+                <w:noProof/>
+                <w:webHidden/>
+              </w:rPr>
+            </w:r>
+            <w:r>
+              <w:rPr>
+                <w:noProof/>
+                <w:webHidden/>
+              </w:rPr>
+              <w:fldChar w:fldCharType="separate"/>
+            </w:r>
+            <w:r>
+              <w:rPr>
+                <w:noProof/>
+                <w:webHidden/>
+              </w:rPr>
+              <w:t>2</w:t>
+            </w:r>
+            <w:r>
+              <w:rPr>
+                <w:noProof/>
+                <w:webHidden/>
+              </w:rPr>
+              <w:fldChar w:fldCharType="end"/>
+            </w:r>
+          </w:hyperlink>
+        </w:p>
+        <w:p>
+          <w:pPr>
+            <w:pStyle w:val="Spistreci1"/>
+            <w:tabs>
+              <w:tab w:val="right" w:leader="dot" w:pos="9062"/>
+            </w:tabs>
+            <w:rPr>
+              <w:rFonts w:eastAsiaTheme="minorEastAsia"/>
+              <w:noProof/>
+              <w:lang w:eastAsia="pl-PL"/>
+            </w:rPr>
+          </w:pPr>
+          <w:hyperlink w:anchor="_Toc27504432" w:history="1">
+            <w:r>
+              <w:rPr>
+                <w:rStyle w:val="Hipercze"/>
+                <w:noProof/>
+              </w:rPr>
+              <w:t>Opis rozwiązywanego problemu</w:t>
+            </w:r>
+            <w:r>
+              <w:rPr>
+                <w:noProof/>
+                <w:webHidden/>
+              </w:rPr>
+              <w:tab/>
+            </w:r>
+            <w:r>
+              <w:rPr>
+                <w:noProof/>
+                <w:webHidden/>
+              </w:rPr>
+              <w:fldChar w:fldCharType="begin"/>
+            </w:r>
+            <w:r>
+              <w:rPr>
+                <w:noProof/>
+                <w:webHidden/>
+              </w:rPr>
+              <w:instrText xml:space="preserve"> PAGEREF _Toc27504432 \h </w:instrText>
+            </w:r>
+            <w:r>
+              <w:rPr>
+                <w:noProof/>
+                <w:webHidden/>
+              </w:rPr>
+            </w:r>
+            <w:r>
+              <w:rPr>
+                <w:noProof/>
+                <w:webHidden/>
+              </w:rPr>
+              <w:fldChar w:fldCharType="separate"/>
+            </w:r>
+            <w:r>
+              <w:rPr>
+                <w:noProof/>
+                <w:webHidden/>
+              </w:rPr>
+              <w:t>3</w:t>
+            </w:r>
+            <w:r>
+              <w:rPr>
+                <w:noProof/>
+                <w:webHidden/>
+              </w:rPr>
+              <w:fldChar w:fldCharType="end"/>
+            </w:r>
+          </w:hyperlink>
+        </w:p>
+        <w:p>
+          <w:pPr>
+            <w:pStyle w:val="Spistreci2"/>
+            <w:tabs>
+              <w:tab w:val="right" w:leader="dot" w:pos="9062"/>
+            </w:tabs>
+            <w:rPr>
+              <w:rFonts w:eastAsiaTheme="minorEastAsia"/>
+              <w:noProof/>
+              <w:lang w:eastAsia="pl-PL"/>
+            </w:rPr>
+          </w:pPr>
+          <w:hyperlink w:anchor="_Toc27504433" w:history="1">
+            <w:r>
+              <w:rPr>
+                <w:rStyle w:val="Hipercze"/>
+                <w:noProof/>
+              </w:rPr>
+              <w:t>Specyfikacja problemu</w:t>
+            </w:r>
+            <w:r>
+              <w:rPr>
+                <w:noProof/>
+                <w:webHidden/>
+              </w:rPr>
+              <w:tab/>
+            </w:r>
+            <w:r>
+              <w:rPr>
+                <w:noProof/>
+                <w:webHidden/>
+              </w:rPr>
+              <w:fldChar w:fldCharType="begin"/>
+            </w:r>
+            <w:r>
+              <w:rPr>
+                <w:noProof/>
+                <w:webHidden/>
+              </w:rPr>
+              <w:instrText xml:space="preserve"> PAGEREF _Toc27504433 \h </w:instrText>
+            </w:r>
+            <w:r>
+              <w:rPr>
+                <w:noProof/>
+                <w:webHidden/>
+              </w:rPr>
+            </w:r>
+            <w:r>
+              <w:rPr>
+                <w:noProof/>
+                <w:webHidden/>
+              </w:rPr>
+              <w:fldChar w:fldCharType="separate"/>
+            </w:r>
+            <w:r>
+              <w:rPr>
+                <w:noProof/>
+                <w:webHidden/>
+              </w:rPr>
+              <w:t>3</w:t>
+            </w:r>
+            <w:r>
+              <w:rPr>
+                <w:noProof/>
+                <w:webHidden/>
+              </w:rPr>
+              <w:fldChar w:fldCharType="end"/>
+            </w:r>
+          </w:hyperlink>
+        </w:p>
+        <w:p>
+          <w:pPr>
+            <w:pStyle w:val="Spistreci2"/>
+            <w:tabs>
+              <w:tab w:val="right" w:leader="dot" w:pos="9062"/>
+            </w:tabs>
+            <w:rPr>
+              <w:rFonts w:eastAsiaTheme="minorEastAsia"/>
+              <w:noProof/>
+              <w:lang w:eastAsia="pl-PL"/>
+            </w:rPr>
+          </w:pPr>
+          <w:hyperlink w:anchor="_Toc27504434" w:history="1">
+            <w:r>
+              <w:rPr>
+                <w:rStyle w:val="Hipercze"/>
+                <w:noProof/>
+              </w:rPr>
+              <w:t>Przegląd istniejących rozwiązań</w:t>
+            </w:r>
+            <w:r>
+              <w:rPr>
+                <w:noProof/>
+                <w:webHidden/>
+              </w:rPr>
+              <w:tab/>
+            </w:r>
+            <w:r>
+              <w:rPr>
+                <w:noProof/>
+                <w:webHidden/>
+              </w:rPr>
+              <w:fldChar w:fldCharType="begin"/>
+            </w:r>
+            <w:r>
+              <w:rPr>
+                <w:noProof/>
+                <w:webHidden/>
+              </w:rPr>
+              <w:instrText xml:space="preserve"> PAGEREF _Toc27504434 \h </w:instrText>
+            </w:r>
+            <w:r>
+              <w:rPr>
+                <w:noProof/>
+                <w:webHidden/>
+              </w:rPr>
+            </w:r>
+            <w:r>
+              <w:rPr>
+                <w:noProof/>
+                <w:webHidden/>
+              </w:rPr>
+              <w:fldChar w:fldCharType="separate"/>
+            </w:r>
+            <w:r>
+              <w:rPr>
+                <w:noProof/>
+                <w:webHidden/>
+              </w:rPr>
+              <w:t>4</w:t>
+            </w:r>
+            <w:r>
+              <w:rPr>
+                <w:noProof/>
+                <w:webHidden/>
+              </w:rPr>
+              <w:fldChar w:fldCharType="end"/>
+            </w:r>
+          </w:hyperlink>
+        </w:p>
+        <w:p>
+          <w:pPr>
+            <w:pStyle w:val="Spistreci1"/>
+            <w:tabs>
+              <w:tab w:val="right" w:leader="dot" w:pos="9062"/>
+            </w:tabs>
+            <w:rPr>
+              <w:rFonts w:eastAsiaTheme="minorEastAsia"/>
+              <w:noProof/>
+              <w:lang w:eastAsia="pl-PL"/>
+            </w:rPr>
+          </w:pPr>
+          <w:hyperlink w:anchor="_Toc27504435" w:history="1">
+            <w:r>
+              <w:rPr>
+                <w:rStyle w:val="Hipercze"/>
+                <w:noProof/>
+              </w:rPr>
+              <w:t>Aspekty technologiczne i metodyka realizacji projektu</w:t>
+            </w:r>
+            <w:r>
+              <w:rPr>
+                <w:noProof/>
+                <w:webHidden/>
+              </w:rPr>
+              <w:tab/>
+            </w:r>
+            <w:r>
+              <w:rPr>
+                <w:noProof/>
+                <w:webHidden/>
+              </w:rPr>
+              <w:fldChar w:fldCharType="begin"/>
+            </w:r>
+            <w:r>
+              <w:rPr>
+                <w:noProof/>
+                <w:webHidden/>
+              </w:rPr>
+              <w:instrText xml:space="preserve"> PAGEREF _Toc27504435 \h </w:instrText>
+            </w:r>
+            <w:r>
+              <w:rPr>
+                <w:noProof/>
+                <w:webHidden/>
+              </w:rPr>
+            </w:r>
+            <w:r>
+              <w:rPr>
+                <w:noProof/>
+                <w:webHidden/>
+              </w:rPr>
+              <w:fldChar w:fldCharType="separate"/>
+            </w:r>
+            <w:r>
+              <w:rPr>
+                <w:noProof/>
+                <w:webHidden/>
+              </w:rPr>
+              <w:t>5</w:t>
+            </w:r>
+            <w:r>
+              <w:rPr>
+                <w:noProof/>
+                <w:webHidden/>
+              </w:rPr>
+              <w:fldChar w:fldCharType="end"/>
+            </w:r>
+          </w:hyperlink>
+        </w:p>
+        <w:p>
+          <w:pPr>
+            <w:pStyle w:val="Spistreci2"/>
+            <w:tabs>
+              <w:tab w:val="right" w:leader="dot" w:pos="9062"/>
+            </w:tabs>
+            <w:rPr>
+              <w:rFonts w:eastAsiaTheme="minorEastAsia"/>
+              <w:noProof/>
+              <w:lang w:eastAsia="pl-PL"/>
+            </w:rPr>
+          </w:pPr>
+          <w:hyperlink w:anchor="_Toc27504436" w:history="1">
+            <w:r>
+              <w:rPr>
+                <w:rStyle w:val="Hipercze"/>
+                <w:noProof/>
+              </w:rPr>
+              <w:t>Wykorzystane technologie</w:t>
+            </w:r>
+            <w:r>
+              <w:rPr>
+                <w:noProof/>
+                <w:webHidden/>
+              </w:rPr>
+              <w:tab/>
+            </w:r>
+            <w:r>
+              <w:rPr>
+                <w:noProof/>
+                <w:webHidden/>
+              </w:rPr>
+              <w:fldChar w:fldCharType="begin"/>
+            </w:r>
+            <w:r>
+              <w:rPr>
+                <w:noProof/>
+                <w:webHidden/>
+              </w:rPr>
+              <w:instrText xml:space="preserve"> PAGEREF _Toc27504436 \h </w:instrText>
+            </w:r>
+            <w:r>
+              <w:rPr>
+                <w:noProof/>
+                <w:webHidden/>
+              </w:rPr>
+            </w:r>
+            <w:r>
+              <w:rPr>
+                <w:noProof/>
+                <w:webHidden/>
+              </w:rPr>
+              <w:fldChar w:fldCharType="separate"/>
+            </w:r>
+            <w:r>
+              <w:rPr>
+                <w:noProof/>
+                <w:webHidden/>
+              </w:rPr>
+              <w:t>5</w:t>
+            </w:r>
+            <w:r>
+              <w:rPr>
+                <w:noProof/>
+                <w:webHidden/>
+              </w:rPr>
+              <w:fldChar w:fldCharType="end"/>
+            </w:r>
+          </w:hyperlink>
+        </w:p>
+        <w:p>
+          <w:pPr>
+            <w:pStyle w:val="Spistreci3"/>
+            <w:tabs>
+              <w:tab w:val="right" w:leader="dot" w:pos="9062"/>
+            </w:tabs>
+            <w:rPr>
+              <w:noProof/>
+            </w:rPr>
+          </w:pPr>
+          <w:hyperlink w:anchor="_Toc27504437" w:history="1">
+            <w:r>
+              <w:rPr>
+                <w:rStyle w:val="Hipercze"/>
+                <w:noProof/>
+              </w:rPr>
+              <w:t>Android Studio</w:t>
+            </w:r>
+            <w:r>
+              <w:rPr>
+                <w:noProof/>
+                <w:webHidden/>
+              </w:rPr>
+              <w:tab/>
+            </w:r>
+            <w:r>
+              <w:rPr>
+                <w:noProof/>
+                <w:webHidden/>
+              </w:rPr>
+              <w:fldChar w:fldCharType="begin"/>
+            </w:r>
+            <w:r>
+              <w:rPr>
+                <w:noProof/>
+                <w:webHidden/>
+              </w:rPr>
+              <w:instrText xml:space="preserve"> PAGEREF _Toc27504437 \h </w:instrText>
+            </w:r>
+            <w:r>
+              <w:rPr>
+                <w:noProof/>
+                <w:webHidden/>
+              </w:rPr>
+            </w:r>
+            <w:r>
+              <w:rPr>
+                <w:noProof/>
+                <w:webHidden/>
+              </w:rPr>
+              <w:fldChar w:fldCharType="separate"/>
+            </w:r>
+            <w:r>
+              <w:rPr>
+                <w:noProof/>
+                <w:webHidden/>
+              </w:rPr>
+              <w:t>5</w:t>
+            </w:r>
+            <w:r>
+              <w:rPr>
+                <w:noProof/>
+                <w:webHidden/>
+              </w:rPr>
+              <w:fldChar w:fldCharType="end"/>
+            </w:r>
+          </w:hyperlink>
+        </w:p>
+        <w:p>
+          <w:pPr>
+            <w:pStyle w:val="Spistreci3"/>
+            <w:tabs>
+              <w:tab w:val="right" w:leader="dot" w:pos="9062"/>
+            </w:tabs>
+            <w:rPr>
+              <w:noProof/>
+            </w:rPr>
+          </w:pPr>
+          <w:hyperlink w:anchor="_Toc27504438" w:history="1">
+            <w:r>
+              <w:rPr>
+                <w:rStyle w:val="Hipercze"/>
+                <w:noProof/>
+              </w:rPr>
+              <w:t>Java</w:t>
+            </w:r>
+            <w:r>
+              <w:rPr>
+                <w:noProof/>
+                <w:webHidden/>
+              </w:rPr>
+              <w:tab/>
+            </w:r>
+            <w:r>
+              <w:rPr>
+                <w:noProof/>
+                <w:webHidden/>
+              </w:rPr>
+              <w:fldChar w:fldCharType="begin"/>
+            </w:r>
+            <w:r>
+              <w:rPr>
+                <w:noProof/>
+                <w:webHidden/>
+              </w:rPr>
+              <w:instrText xml:space="preserve"> PAGEREF _Toc27504438 \h </w:instrText>
+            </w:r>
+            <w:r>
+              <w:rPr>
+                <w:noProof/>
+                <w:webHidden/>
+              </w:rPr>
+            </w:r>
+            <w:r>
+              <w:rPr>
+                <w:noProof/>
+                <w:webHidden/>
+              </w:rPr>
+              <w:fldChar w:fldCharType="separate"/>
+            </w:r>
+            <w:r>
+              <w:rPr>
+                <w:noProof/>
+                <w:webHidden/>
+              </w:rPr>
+              <w:t>6</w:t>
+            </w:r>
+            <w:r>
+              <w:rPr>
+                <w:noProof/>
+                <w:webHidden/>
+              </w:rPr>
+              <w:fldChar w:fldCharType="end"/>
+            </w:r>
+          </w:hyperlink>
+        </w:p>
+        <w:p>
+          <w:pPr>
+            <w:pStyle w:val="Spistreci3"/>
+            <w:tabs>
+              <w:tab w:val="right" w:leader="dot" w:pos="9062"/>
+            </w:tabs>
+            <w:rPr>
+              <w:noProof/>
+            </w:rPr>
+          </w:pPr>
+          <w:hyperlink w:anchor="_Toc27504439" w:history="1">
+            <w:r>
+              <w:rPr>
+                <w:rStyle w:val="Hipercze"/>
+                <w:noProof/>
+              </w:rPr>
+              <w:t>Gradle</w:t>
+            </w:r>
+            <w:r>
+              <w:rPr>
+                <w:noProof/>
+                <w:webHidden/>
+              </w:rPr>
+              <w:tab/>
+            </w:r>
+            <w:r>
+              <w:rPr>
+                <w:noProof/>
+                <w:webHidden/>
+              </w:rPr>
+              <w:fldChar w:fldCharType="begin"/>
+            </w:r>
+            <w:r>
+              <w:rPr>
+                <w:noProof/>
+                <w:webHidden/>
+              </w:rPr>
+              <w:instrText xml:space="preserve"> PAGEREF _Toc27504439 \h </w:instrText>
+            </w:r>
+            <w:r>
+              <w:rPr>
+                <w:noProof/>
+                <w:webHidden/>
+              </w:rPr>
+            </w:r>
+            <w:r>
+              <w:rPr>
+                <w:noProof/>
+                <w:webHidden/>
+              </w:rPr>
+              <w:fldChar w:fldCharType="separate"/>
+            </w:r>
+            <w:r>
+              <w:rPr>
+                <w:noProof/>
+                <w:webHidden/>
+              </w:rPr>
+              <w:t>6</w:t>
+            </w:r>
+            <w:r>
+              <w:rPr>
+                <w:noProof/>
+                <w:webHidden/>
+              </w:rPr>
+              <w:fldChar w:fldCharType="end"/>
+            </w:r>
+          </w:hyperlink>
+        </w:p>
+        <w:p>
+          <w:pPr>
+            <w:pStyle w:val="Spistreci3"/>
+            <w:tabs>
+              <w:tab w:val="right" w:leader="dot" w:pos="9062"/>
+            </w:tabs>
+            <w:rPr>
+              <w:noProof/>
+            </w:rPr>
+          </w:pPr>
+          <w:hyperlink w:anchor="_Toc27504440" w:history="1">
+            <w:r>
+              <w:rPr>
+                <w:rStyle w:val="Hipercze"/>
+                <w:noProof/>
+              </w:rPr>
+              <w:t>ADB</w:t>
+            </w:r>
+            <w:r>
+              <w:rPr>
+                <w:noProof/>
+                <w:webHidden/>
+              </w:rPr>
+              <w:tab/>
+            </w:r>
+            <w:r>
+              <w:rPr>
+                <w:noProof/>
+                <w:webHidden/>
+              </w:rPr>
+              <w:fldChar w:fldCharType="begin"/>
+            </w:r>
+            <w:r>
+              <w:rPr>
+                <w:noProof/>
+                <w:webHidden/>
+              </w:rPr>
+              <w:instrText xml:space="preserve"> PAGEREF _Toc27504440 \h </w:instrText>
+            </w:r>
+            <w:r>
+              <w:rPr>
+                <w:noProof/>
+                <w:webHidden/>
+              </w:rPr>
+            </w:r>
+            <w:r>
+              <w:rPr>
+                <w:noProof/>
+                <w:webHidden/>
+              </w:rPr>
+              <w:fldChar w:fldCharType="separate"/>
+            </w:r>
+            <w:r>
+              <w:rPr>
+                <w:noProof/>
+                <w:webHidden/>
+              </w:rPr>
+              <w:t>6</w:t>
+            </w:r>
+            <w:r>
+              <w:rPr>
+                <w:noProof/>
+                <w:webHidden/>
+              </w:rPr>
+              <w:fldChar w:fldCharType="end"/>
+            </w:r>
+          </w:hyperlink>
+        </w:p>
+        <w:p>
+          <w:pPr>
+            <w:pStyle w:val="Spistreci3"/>
+            <w:tabs>
+              <w:tab w:val="right" w:leader="dot" w:pos="9062"/>
+            </w:tabs>
+            <w:rPr>
+              <w:noProof/>
+            </w:rPr>
+          </w:pPr>
+          <w:hyperlink w:anchor="_Toc27504441" w:history="1">
+            <w:r>
+              <w:rPr>
+                <w:rStyle w:val="Hipercze"/>
+                <w:noProof/>
+              </w:rPr>
+              <w:t>Firebase</w:t>
+            </w:r>
+            <w:r>
+              <w:rPr>
+                <w:noProof/>
+                <w:webHidden/>
+              </w:rPr>
+              <w:tab/>
+            </w:r>
+            <w:r>
+              <w:rPr>
+                <w:noProof/>
+                <w:webHidden/>
+              </w:rPr>
+              <w:fldChar w:fldCharType="begin"/>
+            </w:r>
+            <w:r>
+              <w:rPr>
+                <w:noProof/>
+                <w:webHidden/>
+              </w:rPr>
+              <w:instrText xml:space="preserve"> PAGEREF _Toc27504441 \h </w:instrText>
+            </w:r>
+            <w:r>
+              <w:rPr>
+                <w:noProof/>
+                <w:webHidden/>
+              </w:rPr>
+            </w:r>
+            <w:r>
+              <w:rPr>
+                <w:noProof/>
+                <w:webHidden/>
+              </w:rPr>
+              <w:fldChar w:fldCharType="separate"/>
+            </w:r>
+            <w:r>
+              <w:rPr>
+                <w:noProof/>
+                <w:webHidden/>
+              </w:rPr>
+              <w:t>7</w:t>
+            </w:r>
+            <w:r>
+              <w:rPr>
+                <w:noProof/>
+                <w:webHidden/>
+              </w:rPr>
+              <w:fldChar w:fldCharType="end"/>
+            </w:r>
+          </w:hyperlink>
+        </w:p>
+        <w:p>
+          <w:pPr>
+            <w:pStyle w:val="Spistreci3"/>
+            <w:tabs>
+              <w:tab w:val="right" w:leader="dot" w:pos="9062"/>
+            </w:tabs>
+            <w:rPr>
+              <w:noProof/>
+            </w:rPr>
+          </w:pPr>
+          <w:hyperlink w:anchor="_Toc27504442" w:history="1">
+            <w:r>
+              <w:rPr>
+                <w:rStyle w:val="Hipercze"/>
+                <w:noProof/>
+              </w:rPr>
+              <w:t>GIMP</w:t>
+            </w:r>
+            <w:r>
+              <w:rPr>
+                <w:noProof/>
+                <w:webHidden/>
+              </w:rPr>
+              <w:tab/>
+            </w:r>
+            <w:r>
+              <w:rPr>
+                <w:noProof/>
+                <w:webHidden/>
+              </w:rPr>
+              <w:fldChar w:fldCharType="begin"/>
+            </w:r>
+            <w:r>
+              <w:rPr>
+                <w:noProof/>
+                <w:webHidden/>
+              </w:rPr>
+              <w:instrText xml:space="preserve"> PAGEREF _Toc27504442 \h </w:instrText>
+            </w:r>
+            <w:r>
+              <w:rPr>
+                <w:noProof/>
+                <w:webHidden/>
+              </w:rPr>
+            </w:r>
+            <w:r>
+              <w:rPr>
+                <w:noProof/>
+                <w:webHidden/>
+              </w:rPr>
+              <w:fldChar w:fldCharType="separate"/>
+            </w:r>
+            <w:r>
+              <w:rPr>
+                <w:noProof/>
+                <w:webHidden/>
+              </w:rPr>
+              <w:t>7</w:t>
+            </w:r>
+            <w:r>
+              <w:rPr>
+                <w:noProof/>
+                <w:webHidden/>
+              </w:rPr>
+              <w:fldChar w:fldCharType="end"/>
+            </w:r>
+          </w:hyperlink>
+        </w:p>
+        <w:p>
+          <w:pPr>
+            <w:pStyle w:val="Spistreci2"/>
+            <w:tabs>
+              <w:tab w:val="right" w:leader="dot" w:pos="9062"/>
+            </w:tabs>
+            <w:rPr>
+              <w:rFonts w:eastAsiaTheme="minorEastAsia"/>
+              <w:noProof/>
+              <w:lang w:eastAsia="pl-PL"/>
+            </w:rPr>
+          </w:pPr>
+          <w:hyperlink w:anchor="_Toc27504443" w:history="1">
+            <w:r>
+              <w:rPr>
+                <w:rStyle w:val="Hipercze"/>
+                <w:noProof/>
+              </w:rPr>
+              <w:t>Dodatkowe biblioteki</w:t>
+            </w:r>
+            <w:r>
+              <w:rPr>
+                <w:noProof/>
+                <w:webHidden/>
+              </w:rPr>
+              <w:tab/>
+            </w:r>
+            <w:r>
+              <w:rPr>
+                <w:noProof/>
+                <w:webHidden/>
+              </w:rPr>
+              <w:fldChar w:fldCharType="begin"/>
+            </w:r>
+            <w:r>
+              <w:rPr>
+                <w:noProof/>
+                <w:webHidden/>
+              </w:rPr>
+              <w:instrText xml:space="preserve"> PAGEREF _Toc27504443 \h </w:instrText>
+            </w:r>
+            <w:r>
+              <w:rPr>
+                <w:noProof/>
+                <w:webHidden/>
+              </w:rPr>
+            </w:r>
+            <w:r>
+              <w:rPr>
+                <w:noProof/>
+                <w:webHidden/>
+              </w:rPr>
+              <w:fldChar w:fldCharType="separate"/>
+            </w:r>
+            <w:r>
+              <w:rPr>
+                <w:noProof/>
+                <w:webHidden/>
+              </w:rPr>
+              <w:t>7</w:t>
+            </w:r>
+            <w:r>
+              <w:rPr>
+                <w:noProof/>
+                <w:webHidden/>
+              </w:rPr>
+              <w:fldChar w:fldCharType="end"/>
+            </w:r>
+          </w:hyperlink>
+        </w:p>
+        <w:p>
+          <w:pPr>
+            <w:pStyle w:val="Spistreci3"/>
+            <w:tabs>
+              <w:tab w:val="right" w:leader="dot" w:pos="9062"/>
+            </w:tabs>
+            <w:rPr>
+              <w:noProof/>
+            </w:rPr>
+          </w:pPr>
+          <w:hyperlink w:anchor="_Toc27504444" w:history="1">
+            <w:r>
+              <w:rPr>
+                <w:rStyle w:val="Hipercze"/>
+                <w:noProof/>
+              </w:rPr>
+              <w:t>Biblioteka TarsosDSP</w:t>
+            </w:r>
+            <w:r>
+              <w:rPr>
+                <w:noProof/>
+                <w:webHidden/>
+              </w:rPr>
+              <w:tab/>
+            </w:r>
+            <w:r>
+              <w:rPr>
+                <w:noProof/>
+                <w:webHidden/>
+              </w:rPr>
+              <w:fldChar w:fldCharType="begin"/>
+            </w:r>
+            <w:r>
+              <w:rPr>
+                <w:noProof/>
+                <w:webHidden/>
+              </w:rPr>
+              <w:instrText xml:space="preserve"> PAGEREF _Toc27504444 \h </w:instrText>
+            </w:r>
+            <w:r>
+              <w:rPr>
+                <w:noProof/>
+                <w:webHidden/>
+              </w:rPr>
+            </w:r>
+            <w:r>
+              <w:rPr>
+                <w:noProof/>
+                <w:webHidden/>
+              </w:rPr>
+              <w:fldChar w:fldCharType="separate"/>
+            </w:r>
+            <w:r>
+              <w:rPr>
+                <w:noProof/>
+                <w:webHidden/>
+              </w:rPr>
+              <w:t>7</w:t>
+            </w:r>
+            <w:r>
+              <w:rPr>
+                <w:noProof/>
+                <w:webHidden/>
+              </w:rPr>
+              <w:fldChar w:fldCharType="end"/>
+            </w:r>
+          </w:hyperlink>
+        </w:p>
+        <w:p>
+          <w:pPr>
+            <w:pStyle w:val="Spistreci3"/>
+            <w:tabs>
+              <w:tab w:val="right" w:leader="dot" w:pos="9062"/>
+            </w:tabs>
+            <w:rPr>
+              <w:noProof/>
+            </w:rPr>
+          </w:pPr>
+          <w:hyperlink w:anchor="_Toc27504445" w:history="1">
+            <w:r>
+              <w:rPr>
+                <w:rStyle w:val="Hipercze"/>
+                <w:noProof/>
+              </w:rPr>
+              <w:t>Biblioteka Picasso</w:t>
+            </w:r>
+            <w:r>
+              <w:rPr>
+                <w:noProof/>
+                <w:webHidden/>
+              </w:rPr>
+              <w:tab/>
+            </w:r>
+            <w:r>
+              <w:rPr>
+                <w:noProof/>
+                <w:webHidden/>
+              </w:rPr>
+              <w:fldChar w:fldCharType="begin"/>
+            </w:r>
+            <w:r>
+              <w:rPr>
+                <w:noProof/>
+                <w:webHidden/>
+              </w:rPr>
+              <w:instrText xml:space="preserve"> PAGEREF _Toc27504445 \h </w:instrText>
+            </w:r>
+            <w:r>
+              <w:rPr>
+                <w:noProof/>
+                <w:webHidden/>
+              </w:rPr>
+            </w:r>
+            <w:r>
+              <w:rPr>
+                <w:noProof/>
+                <w:webHidden/>
+              </w:rPr>
+              <w:fldChar w:fldCharType="separate"/>
+            </w:r>
+            <w:r>
+              <w:rPr>
+                <w:noProof/>
+                <w:webHidden/>
+              </w:rPr>
+              <w:t>8</w:t>
+            </w:r>
+            <w:r>
+              <w:rPr>
+                <w:noProof/>
+                <w:webHidden/>
+              </w:rPr>
+              <w:fldChar w:fldCharType="end"/>
+            </w:r>
+          </w:hyperlink>
+        </w:p>
+        <w:p>
+          <w:pPr>
+            <w:pStyle w:val="Spistreci2"/>
+            <w:tabs>
+              <w:tab w:val="right" w:leader="dot" w:pos="9062"/>
+            </w:tabs>
+            <w:rPr>
+              <w:rFonts w:eastAsiaTheme="minorEastAsia"/>
+              <w:noProof/>
+              <w:lang w:eastAsia="pl-PL"/>
+            </w:rPr>
+          </w:pPr>
+          <w:hyperlink w:anchor="_Toc27504446" w:history="1">
+            <w:r>
+              <w:rPr>
+                <w:rStyle w:val="Hipercze"/>
+                <w:noProof/>
+              </w:rPr>
+              <w:t>Specyfikacja wymagań funkcjonalnych aplikacji</w:t>
+            </w:r>
+            <w:r>
+              <w:rPr>
+                <w:noProof/>
+                <w:webHidden/>
+              </w:rPr>
+              <w:tab/>
+            </w:r>
+            <w:r>
+              <w:rPr>
+                <w:noProof/>
+                <w:webHidden/>
+              </w:rPr>
+              <w:fldChar w:fldCharType="begin"/>
+            </w:r>
+            <w:r>
+              <w:rPr>
+                <w:noProof/>
+                <w:webHidden/>
+              </w:rPr>
+              <w:instrText xml:space="preserve"> PAGEREF _Toc27504446 \h </w:instrText>
+            </w:r>
+            <w:r>
+              <w:rPr>
+                <w:noProof/>
+                <w:webHidden/>
+              </w:rPr>
+            </w:r>
+            <w:r>
+              <w:rPr>
+                <w:noProof/>
+                <w:webHidden/>
+              </w:rPr>
+              <w:fldChar w:fldCharType="separate"/>
+            </w:r>
+            <w:r>
+              <w:rPr>
+                <w:noProof/>
+                <w:webHidden/>
+              </w:rPr>
+              <w:t>8</w:t>
+            </w:r>
+            <w:r>
+              <w:rPr>
+                <w:noProof/>
+                <w:webHidden/>
+              </w:rPr>
+              <w:fldChar w:fldCharType="end"/>
+            </w:r>
+          </w:hyperlink>
+        </w:p>
+        <w:p>
+          <w:pPr>
+            <w:pStyle w:val="Spistreci1"/>
+            <w:tabs>
+              <w:tab w:val="right" w:leader="dot" w:pos="9062"/>
+            </w:tabs>
+            <w:rPr>
+              <w:rFonts w:eastAsiaTheme="minorEastAsia"/>
+              <w:noProof/>
+              <w:lang w:eastAsia="pl-PL"/>
+            </w:rPr>
+          </w:pPr>
+          <w:hyperlink w:anchor="_Toc27504447" w:history="1">
+            <w:r>
+              <w:rPr>
+                <w:rStyle w:val="Hipercze"/>
+                <w:noProof/>
+              </w:rPr>
+              <w:t>Implementacja systemu</w:t>
+            </w:r>
+            <w:r>
+              <w:rPr>
+                <w:noProof/>
+                <w:webHidden/>
+              </w:rPr>
+              <w:tab/>
+            </w:r>
+            <w:r>
+              <w:rPr>
+                <w:noProof/>
+                <w:webHidden/>
+              </w:rPr>
+              <w:fldChar w:fldCharType="begin"/>
+            </w:r>
+            <w:r>
+              <w:rPr>
+                <w:noProof/>
+                <w:webHidden/>
+              </w:rPr>
+              <w:instrText xml:space="preserve"> PAGEREF _Toc27504447 \h </w:instrText>
+            </w:r>
+            <w:r>
+              <w:rPr>
+                <w:noProof/>
+                <w:webHidden/>
+              </w:rPr>
+            </w:r>
+            <w:r>
+              <w:rPr>
+                <w:noProof/>
+                <w:webHidden/>
+              </w:rPr>
+              <w:fldChar w:fldCharType="separate"/>
+            </w:r>
+            <w:r>
+              <w:rPr>
+                <w:noProof/>
+                <w:webHidden/>
+              </w:rPr>
+              <w:t>10</w:t>
+            </w:r>
+            <w:r>
+              <w:rPr>
+                <w:noProof/>
+                <w:webHidden/>
+              </w:rPr>
+              <w:fldChar w:fldCharType="end"/>
+            </w:r>
+          </w:hyperlink>
+        </w:p>
+        <w:p>
+          <w:pPr>
+            <w:pStyle w:val="Spistreci2"/>
+            <w:tabs>
+              <w:tab w:val="right" w:leader="dot" w:pos="9062"/>
+            </w:tabs>
+            <w:rPr>
+              <w:rFonts w:eastAsiaTheme="minorEastAsia"/>
+              <w:noProof/>
+              <w:lang w:eastAsia="pl-PL"/>
+            </w:rPr>
+          </w:pPr>
+          <w:hyperlink w:anchor="_Toc27504448" w:history="1">
+            <w:r>
+              <w:rPr>
+                <w:rStyle w:val="Hipercze"/>
+                <w:noProof/>
+              </w:rPr>
+              <w:t>Przedstawienie systemu</w:t>
+            </w:r>
+            <w:r>
+              <w:rPr>
+                <w:noProof/>
+                <w:webHidden/>
+              </w:rPr>
+              <w:tab/>
+            </w:r>
+            <w:r>
+              <w:rPr>
+                <w:noProof/>
+                <w:webHidden/>
+              </w:rPr>
+              <w:fldChar w:fldCharType="begin"/>
+            </w:r>
+            <w:r>
+              <w:rPr>
+                <w:noProof/>
+                <w:webHidden/>
+              </w:rPr>
+              <w:instrText xml:space="preserve"> PAGEREF _Toc27504448 \h </w:instrText>
+            </w:r>
+            <w:r>
+              <w:rPr>
+                <w:noProof/>
+                <w:webHidden/>
+              </w:rPr>
+            </w:r>
+            <w:r>
+              <w:rPr>
+                <w:noProof/>
+                <w:webHidden/>
+              </w:rPr>
+              <w:fldChar w:fldCharType="separate"/>
+            </w:r>
+            <w:r>
+              <w:rPr>
+                <w:noProof/>
+                <w:webHidden/>
+              </w:rPr>
+              <w:t>10</w:t>
+            </w:r>
+            <w:r>
+              <w:rPr>
+                <w:noProof/>
+                <w:webHidden/>
+              </w:rPr>
+              <w:fldChar w:fldCharType="end"/>
+            </w:r>
+          </w:hyperlink>
+        </w:p>
+        <w:p>
+          <w:pPr>
+            <w:pStyle w:val="Spistreci3"/>
+            <w:tabs>
+              <w:tab w:val="right" w:leader="dot" w:pos="9062"/>
+            </w:tabs>
+            <w:rPr>
+              <w:noProof/>
+            </w:rPr>
+          </w:pPr>
+          <w:hyperlink w:anchor="_Toc27504449" w:history="1">
+            <w:r>
+              <w:rPr>
+                <w:rStyle w:val="Hipercze"/>
+                <w:noProof/>
+              </w:rPr>
+              <w:t>Strojenie gitary</w:t>
+            </w:r>
+            <w:r>
+              <w:rPr>
+                <w:noProof/>
+                <w:webHidden/>
+              </w:rPr>
+              <w:tab/>
+            </w:r>
+            <w:r>
+              <w:rPr>
+                <w:noProof/>
+                <w:webHidden/>
+              </w:rPr>
+              <w:fldChar w:fldCharType="begin"/>
+            </w:r>
+            <w:r>
+              <w:rPr>
+                <w:noProof/>
+                <w:webHidden/>
+              </w:rPr>
+              <w:instrText xml:space="preserve"> PAGEREF _Toc27504449 \h </w:instrText>
+            </w:r>
+            <w:r>
+              <w:rPr>
+                <w:noProof/>
+                <w:webHidden/>
+              </w:rPr>
+            </w:r>
+            <w:r>
+              <w:rPr>
+                <w:noProof/>
+                <w:webHidden/>
+              </w:rPr>
+              <w:fldChar w:fldCharType="separate"/>
+            </w:r>
+            <w:r>
+              <w:rPr>
+                <w:noProof/>
+                <w:webHidden/>
+              </w:rPr>
+              <w:t>10</w:t>
+            </w:r>
+            <w:r>
+              <w:rPr>
+                <w:noProof/>
+                <w:webHidden/>
+              </w:rPr>
+              <w:fldChar w:fldCharType="end"/>
+            </w:r>
+          </w:hyperlink>
+        </w:p>
+        <w:p>
+          <w:pPr>
+            <w:pStyle w:val="Spistreci3"/>
+            <w:tabs>
+              <w:tab w:val="right" w:leader="dot" w:pos="9062"/>
+            </w:tabs>
+            <w:rPr>
+              <w:noProof/>
+            </w:rPr>
+          </w:pPr>
+          <w:hyperlink w:anchor="_Toc27504450" w:history="1">
+            <w:r>
+              <w:rPr>
+                <w:rStyle w:val="Hipercze"/>
+                <w:noProof/>
+              </w:rPr>
+              <w:t>Metronom</w:t>
+            </w:r>
+            <w:r>
+              <w:rPr>
+                <w:noProof/>
+                <w:webHidden/>
+              </w:rPr>
+              <w:tab/>
+            </w:r>
+            <w:r>
+              <w:rPr>
+                <w:noProof/>
+                <w:webHidden/>
+              </w:rPr>
+              <w:fldChar w:fldCharType="begin"/>
+            </w:r>
+            <w:r>
+              <w:rPr>
+                <w:noProof/>
+                <w:webHidden/>
+              </w:rPr>
+              <w:instrText xml:space="preserve"> PAGEREF _Toc27504450 \h </w:instrText>
+            </w:r>
+            <w:r>
+              <w:rPr>
+                <w:noProof/>
+                <w:webHidden/>
+              </w:rPr>
+            </w:r>
+            <w:r>
+              <w:rPr>
+                <w:noProof/>
+                <w:webHidden/>
+              </w:rPr>
+              <w:fldChar w:fldCharType="separate"/>
+            </w:r>
+            <w:r>
+              <w:rPr>
+                <w:noProof/>
+                <w:webHidden/>
+              </w:rPr>
+              <w:t>10</w:t>
+            </w:r>
+            <w:r>
+              <w:rPr>
+                <w:noProof/>
+                <w:webHidden/>
+              </w:rPr>
+              <w:fldChar w:fldCharType="end"/>
+            </w:r>
+          </w:hyperlink>
+        </w:p>
+        <w:p>
+          <w:pPr>
+            <w:pStyle w:val="Spistreci3"/>
+            <w:tabs>
+              <w:tab w:val="right" w:leader="dot" w:pos="9062"/>
+            </w:tabs>
+            <w:rPr>
+              <w:noProof/>
+            </w:rPr>
+          </w:pPr>
+          <w:hyperlink w:anchor="_Toc27504451" w:history="1">
+            <w:r>
+              <w:rPr>
+                <w:rStyle w:val="Hipercze"/>
+                <w:noProof/>
+              </w:rPr>
+              <w:t>Profil użytkownika</w:t>
+            </w:r>
+            <w:r>
+              <w:rPr>
+                <w:noProof/>
+                <w:webHidden/>
+              </w:rPr>
+              <w:tab/>
+            </w:r>
+            <w:r>
+              <w:rPr>
+                <w:noProof/>
+                <w:webHidden/>
+              </w:rPr>
+              <w:fldChar w:fldCharType="begin"/>
+            </w:r>
+            <w:r>
+              <w:rPr>
+                <w:noProof/>
+                <w:webHidden/>
+              </w:rPr>
+              <w:instrText xml:space="preserve"> PAGEREF _Toc27504451 \h </w:instrText>
+            </w:r>
+            <w:r>
+              <w:rPr>
+                <w:noProof/>
+                <w:webHidden/>
+              </w:rPr>
+            </w:r>
+            <w:r>
+              <w:rPr>
+                <w:noProof/>
+                <w:webHidden/>
+              </w:rPr>
+              <w:fldChar w:fldCharType="separate"/>
+            </w:r>
+            <w:r>
+              <w:rPr>
+                <w:noProof/>
+                <w:webHidden/>
+              </w:rPr>
+              <w:t>11</w:t>
+            </w:r>
+            <w:r>
+              <w:rPr>
+                <w:noProof/>
+                <w:webHidden/>
+              </w:rPr>
+              <w:fldChar w:fldCharType="end"/>
+            </w:r>
+          </w:hyperlink>
+        </w:p>
+        <w:p>
+          <w:pPr>
+            <w:pStyle w:val="Spistreci3"/>
+            <w:tabs>
+              <w:tab w:val="right" w:leader="dot" w:pos="9062"/>
+            </w:tabs>
+            <w:rPr>
+              <w:noProof/>
+            </w:rPr>
+          </w:pPr>
+          <w:hyperlink w:anchor="_Toc27504452" w:history="1">
+            <w:r>
+              <w:rPr>
+                <w:rStyle w:val="Hipercze"/>
+                <w:noProof/>
+              </w:rPr>
+              <w:t>Nauka akordów</w:t>
+            </w:r>
+            <w:r>
+              <w:rPr>
+                <w:noProof/>
+                <w:webHidden/>
+              </w:rPr>
+              <w:tab/>
+            </w:r>
+            <w:r>
+              <w:rPr>
+                <w:noProof/>
+                <w:webHidden/>
+              </w:rPr>
+              <w:fldChar w:fldCharType="begin"/>
+            </w:r>
+            <w:r>
+              <w:rPr>
+                <w:noProof/>
+                <w:webHidden/>
+              </w:rPr>
+              <w:instrText xml:space="preserve"> PAGEREF _Toc27504452 \h </w:instrText>
+            </w:r>
+            <w:r>
+              <w:rPr>
+                <w:noProof/>
+                <w:webHidden/>
+              </w:rPr>
+            </w:r>
+            <w:r>
+              <w:rPr>
+                <w:noProof/>
+                <w:webHidden/>
+              </w:rPr>
+              <w:fldChar w:fldCharType="separate"/>
+            </w:r>
+            <w:r>
+              <w:rPr>
+                <w:noProof/>
+                <w:webHidden/>
+              </w:rPr>
+              <w:t>12</w:t>
+            </w:r>
+            <w:r>
+              <w:rPr>
+                <w:noProof/>
+                <w:webHidden/>
+              </w:rPr>
+              <w:fldChar w:fldCharType="end"/>
+            </w:r>
+          </w:hyperlink>
+        </w:p>
+        <w:p>
+          <w:pPr>
+            <w:pStyle w:val="Spistreci3"/>
+            <w:tabs>
+              <w:tab w:val="right" w:leader="dot" w:pos="9062"/>
+            </w:tabs>
+            <w:rPr>
+              <w:noProof/>
+            </w:rPr>
+          </w:pPr>
+          <w:hyperlink w:anchor="_Toc27504453" w:history="1">
+            <w:r>
+              <w:rPr>
+                <w:rStyle w:val="Hipercze"/>
+                <w:noProof/>
+              </w:rPr>
+              <w:t>Ranking</w:t>
+            </w:r>
+            <w:r>
+              <w:rPr>
+                <w:noProof/>
+                <w:webHidden/>
+              </w:rPr>
+              <w:tab/>
+            </w:r>
+            <w:r>
+              <w:rPr>
+                <w:noProof/>
+                <w:webHidden/>
+              </w:rPr>
+              <w:fldChar w:fldCharType="begin"/>
+            </w:r>
+            <w:r>
+              <w:rPr>
+                <w:noProof/>
+                <w:webHidden/>
+              </w:rPr>
+              <w:instrText xml:space="preserve"> PAGEREF _Toc27504453 \h </w:instrText>
+            </w:r>
+            <w:r>
+              <w:rPr>
+                <w:noProof/>
+                <w:webHidden/>
+              </w:rPr>
+            </w:r>
+            <w:r>
+              <w:rPr>
+                <w:noProof/>
+                <w:webHidden/>
+              </w:rPr>
+              <w:fldChar w:fldCharType="separate"/>
+            </w:r>
+            <w:r>
+              <w:rPr>
+                <w:noProof/>
+                <w:webHidden/>
+              </w:rPr>
+              <w:t>12</w:t>
+            </w:r>
+            <w:r>
+              <w:rPr>
+                <w:noProof/>
+                <w:webHidden/>
+              </w:rPr>
+              <w:fldChar w:fldCharType="end"/>
+            </w:r>
+          </w:hyperlink>
+        </w:p>
+        <w:p>
+          <w:pPr>
+            <w:pStyle w:val="Spistreci2"/>
+            <w:tabs>
+              <w:tab w:val="right" w:leader="dot" w:pos="9062"/>
+            </w:tabs>
+            <w:rPr>
+              <w:rFonts w:eastAsiaTheme="minorEastAsia"/>
+              <w:noProof/>
+              <w:lang w:eastAsia="pl-PL"/>
+            </w:rPr>
+          </w:pPr>
+          <w:hyperlink w:anchor="_Toc27504454" w:history="1">
+            <w:r>
+              <w:rPr>
+                <w:rStyle w:val="Hipercze"/>
+                <w:noProof/>
+              </w:rPr>
+              <w:t>Kompozycja struktury folderów</w:t>
+            </w:r>
+            <w:r>
+              <w:rPr>
+                <w:noProof/>
+                <w:webHidden/>
+              </w:rPr>
+              <w:tab/>
+            </w:r>
+            <w:r>
+              <w:rPr>
+                <w:noProof/>
+                <w:webHidden/>
+              </w:rPr>
+              <w:fldChar w:fldCharType="begin"/>
+            </w:r>
+            <w:r>
+              <w:rPr>
+                <w:noProof/>
+                <w:webHidden/>
+              </w:rPr>
+              <w:instrText xml:space="preserve"> PAGEREF _Toc27504454 \h </w:instrText>
+            </w:r>
+            <w:r>
+              <w:rPr>
+                <w:noProof/>
+                <w:webHidden/>
+              </w:rPr>
+            </w:r>
+            <w:r>
+              <w:rPr>
+                <w:noProof/>
+                <w:webHidden/>
+              </w:rPr>
+              <w:fldChar w:fldCharType="separate"/>
+            </w:r>
+            <w:r>
+              <w:rPr>
+                <w:noProof/>
+                <w:webHidden/>
+              </w:rPr>
+              <w:t>13</w:t>
+            </w:r>
+            <w:r>
+              <w:rPr>
+                <w:noProof/>
+                <w:webHidden/>
+              </w:rPr>
+              <w:fldChar w:fldCharType="end"/>
+            </w:r>
+          </w:hyperlink>
+        </w:p>
+        <w:p>
+          <w:pPr>
+            <w:pStyle w:val="Spistreci2"/>
+            <w:tabs>
+              <w:tab w:val="right" w:leader="dot" w:pos="9062"/>
+            </w:tabs>
+            <w:rPr>
+              <w:rFonts w:eastAsiaTheme="minorEastAsia"/>
+              <w:noProof/>
+              <w:lang w:eastAsia="pl-PL"/>
+            </w:rPr>
+          </w:pPr>
+          <w:hyperlink w:anchor="_Toc27504455" w:history="1">
+            <w:r>
+              <w:rPr>
+                <w:rStyle w:val="Hipercze"/>
+                <w:noProof/>
+              </w:rPr>
+              <w:t>Implementacja stroika</w:t>
+            </w:r>
+            <w:r>
+              <w:rPr>
+                <w:noProof/>
+                <w:webHidden/>
+              </w:rPr>
+              <w:tab/>
+            </w:r>
+            <w:r>
+              <w:rPr>
+                <w:noProof/>
+                <w:webHidden/>
+              </w:rPr>
+              <w:fldChar w:fldCharType="begin"/>
+            </w:r>
+            <w:r>
+              <w:rPr>
+                <w:noProof/>
+                <w:webHidden/>
+              </w:rPr>
+              <w:instrText xml:space="preserve"> PAGEREF _Toc27504455 \h </w:instrText>
+            </w:r>
+            <w:r>
+              <w:rPr>
+                <w:noProof/>
+                <w:webHidden/>
+              </w:rPr>
+            </w:r>
+            <w:r>
+              <w:rPr>
+                <w:noProof/>
+                <w:webHidden/>
+              </w:rPr>
+              <w:fldChar w:fldCharType="separate"/>
+            </w:r>
+            <w:r>
+              <w:rPr>
+                <w:noProof/>
+                <w:webHidden/>
+              </w:rPr>
+              <w:t>15</w:t>
+            </w:r>
+            <w:r>
+              <w:rPr>
+                <w:noProof/>
+                <w:webHidden/>
+              </w:rPr>
+              <w:fldChar w:fldCharType="end"/>
+            </w:r>
+          </w:hyperlink>
+        </w:p>
+        <w:p>
+          <w:pPr>
+            <w:pStyle w:val="Spistreci2"/>
+            <w:tabs>
+              <w:tab w:val="right" w:leader="dot" w:pos="9062"/>
+            </w:tabs>
+            <w:rPr>
+              <w:rFonts w:eastAsiaTheme="minorEastAsia"/>
+              <w:noProof/>
+              <w:lang w:eastAsia="pl-PL"/>
+            </w:rPr>
+          </w:pPr>
+          <w:hyperlink w:anchor="_Toc27504456" w:history="1">
+            <w:r>
+              <w:rPr>
+                <w:rStyle w:val="Hipercze"/>
+                <w:noProof/>
+              </w:rPr>
+              <w:t>Implementacja metronomu</w:t>
+            </w:r>
+            <w:r>
+              <w:rPr>
+                <w:noProof/>
+                <w:webHidden/>
+              </w:rPr>
+              <w:tab/>
+            </w:r>
+            <w:r>
+              <w:rPr>
+                <w:noProof/>
+                <w:webHidden/>
+              </w:rPr>
+              <w:fldChar w:fldCharType="begin"/>
+            </w:r>
+            <w:r>
+              <w:rPr>
+                <w:noProof/>
+                <w:webHidden/>
+              </w:rPr>
+              <w:instrText xml:space="preserve"> PAGEREF _Toc27504456 \h </w:instrText>
+            </w:r>
+            <w:r>
+              <w:rPr>
+                <w:noProof/>
+                <w:webHidden/>
+              </w:rPr>
+            </w:r>
+            <w:r>
+              <w:rPr>
+                <w:noProof/>
+                <w:webHidden/>
+              </w:rPr>
+              <w:fldChar w:fldCharType="separate"/>
+            </w:r>
+            <w:r>
+              <w:rPr>
+                <w:noProof/>
+                <w:webHidden/>
+              </w:rPr>
+              <w:t>16</w:t>
+            </w:r>
+            <w:r>
+              <w:rPr>
+                <w:noProof/>
+                <w:webHidden/>
+              </w:rPr>
+              <w:fldChar w:fldCharType="end"/>
+            </w:r>
+          </w:hyperlink>
+        </w:p>
+        <w:p>
+          <w:pPr>
+            <w:pStyle w:val="Spistreci2"/>
+            <w:tabs>
+              <w:tab w:val="right" w:leader="dot" w:pos="9062"/>
+            </w:tabs>
+            <w:rPr>
+              <w:rFonts w:eastAsiaTheme="minorEastAsia"/>
+              <w:noProof/>
+              <w:lang w:eastAsia="pl-PL"/>
+            </w:rPr>
+          </w:pPr>
+          <w:hyperlink w:anchor="_Toc27504457" w:history="1">
+            <w:r>
+              <w:rPr>
+                <w:rStyle w:val="Hipercze"/>
+                <w:noProof/>
+              </w:rPr>
+              <w:t>Tworzenie bazy i uzupełnienie bazy danych z poziomu aplikacji</w:t>
+            </w:r>
+            <w:r>
+              <w:rPr>
+                <w:noProof/>
+                <w:webHidden/>
+              </w:rPr>
+              <w:tab/>
+            </w:r>
+            <w:r>
+              <w:rPr>
+                <w:noProof/>
+                <w:webHidden/>
+              </w:rPr>
+              <w:fldChar w:fldCharType="begin"/>
+            </w:r>
+            <w:r>
+              <w:rPr>
+                <w:noProof/>
+                <w:webHidden/>
+              </w:rPr>
+              <w:instrText xml:space="preserve"> PAGEREF _Toc27504457 \h </w:instrText>
+            </w:r>
+            <w:r>
+              <w:rPr>
+                <w:noProof/>
+                <w:webHidden/>
+              </w:rPr>
+            </w:r>
+            <w:r>
+              <w:rPr>
+                <w:noProof/>
+                <w:webHidden/>
+              </w:rPr>
+              <w:fldChar w:fldCharType="separate"/>
+            </w:r>
+            <w:r>
+              <w:rPr>
+                <w:noProof/>
+                <w:webHidden/>
+              </w:rPr>
+              <w:t>17</w:t>
+            </w:r>
+            <w:r>
+              <w:rPr>
+                <w:noProof/>
+                <w:webHidden/>
+              </w:rPr>
+              <w:fldChar w:fldCharType="end"/>
+            </w:r>
+          </w:hyperlink>
+        </w:p>
+        <w:p>
+          <w:pPr>
+            <w:pStyle w:val="Spistreci2"/>
+            <w:tabs>
+              <w:tab w:val="right" w:leader="dot" w:pos="9062"/>
+            </w:tabs>
+            <w:rPr>
+              <w:rFonts w:eastAsiaTheme="minorEastAsia"/>
+              <w:noProof/>
+              <w:lang w:eastAsia="pl-PL"/>
+            </w:rPr>
+          </w:pPr>
+          <w:hyperlink w:anchor="_Toc27504458" w:history="1">
+            <w:r>
+              <w:rPr>
+                <w:rStyle w:val="Hipercze"/>
+                <w:noProof/>
+              </w:rPr>
+              <w:t>Administracja użytkownikami</w:t>
+            </w:r>
+            <w:r>
+              <w:rPr>
+                <w:noProof/>
+                <w:webHidden/>
+              </w:rPr>
+              <w:tab/>
+            </w:r>
+            <w:r>
+              <w:rPr>
+                <w:noProof/>
+                <w:webHidden/>
+              </w:rPr>
+              <w:fldChar w:fldCharType="begin"/>
+            </w:r>
+            <w:r>
+              <w:rPr>
+                <w:noProof/>
+                <w:webHidden/>
+              </w:rPr>
+              <w:instrText xml:space="preserve"> PAGEREF _Toc27504458 \h </w:instrText>
+            </w:r>
+            <w:r>
+              <w:rPr>
+                <w:noProof/>
+                <w:webHidden/>
+              </w:rPr>
+            </w:r>
+            <w:r>
+              <w:rPr>
+                <w:noProof/>
+                <w:webHidden/>
+              </w:rPr>
+              <w:fldChar w:fldCharType="separate"/>
+            </w:r>
+            <w:r>
+              <w:rPr>
+                <w:noProof/>
+                <w:webHidden/>
+              </w:rPr>
+              <w:t>20</w:t>
+            </w:r>
+            <w:r>
+              <w:rPr>
+                <w:noProof/>
+                <w:webHidden/>
+              </w:rPr>
+              <w:fldChar w:fldCharType="end"/>
+            </w:r>
+          </w:hyperlink>
+        </w:p>
+        <w:p>
+          <w:pPr>
+            <w:pStyle w:val="Spistreci2"/>
+            <w:tabs>
+              <w:tab w:val="right" w:leader="dot" w:pos="9062"/>
+            </w:tabs>
+            <w:rPr>
+              <w:rFonts w:eastAsiaTheme="minorEastAsia"/>
+              <w:noProof/>
+              <w:lang w:eastAsia="pl-PL"/>
+            </w:rPr>
+          </w:pPr>
+          <w:hyperlink w:anchor="_Toc27504459" w:history="1">
+            <w:r>
+              <w:rPr>
+                <w:rStyle w:val="Hipercze"/>
+                <w:noProof/>
+              </w:rPr>
+              <w:t>Sprawdzenie poprawności akordów</w:t>
+            </w:r>
+            <w:r>
+              <w:rPr>
+                <w:noProof/>
+                <w:webHidden/>
+              </w:rPr>
+              <w:tab/>
+            </w:r>
+            <w:r>
+              <w:rPr>
+                <w:noProof/>
+                <w:webHidden/>
+              </w:rPr>
+              <w:fldChar w:fldCharType="begin"/>
+            </w:r>
+            <w:r>
+              <w:rPr>
+                <w:noProof/>
+                <w:webHidden/>
+              </w:rPr>
+              <w:instrText xml:space="preserve"> PAGEREF _Toc27504459 \h </w:instrText>
+            </w:r>
+            <w:r>
+              <w:rPr>
+                <w:noProof/>
+                <w:webHidden/>
+              </w:rPr>
+            </w:r>
+            <w:r>
+              <w:rPr>
+                <w:noProof/>
+                <w:webHidden/>
+              </w:rPr>
+              <w:fldChar w:fldCharType="separate"/>
+            </w:r>
+            <w:r>
+              <w:rPr>
+                <w:noProof/>
+                <w:webHidden/>
+              </w:rPr>
+              <w:t>23</w:t>
+            </w:r>
+            <w:r>
+              <w:rPr>
+                <w:noProof/>
+                <w:webHidden/>
+              </w:rPr>
+              <w:fldChar w:fldCharType="end"/>
+            </w:r>
+          </w:hyperlink>
+        </w:p>
+        <w:p>
+          <w:pPr>
+            <w:pStyle w:val="Spistreci2"/>
+            <w:tabs>
+              <w:tab w:val="right" w:leader="dot" w:pos="9062"/>
+            </w:tabs>
+            <w:rPr>
+              <w:rFonts w:eastAsiaTheme="minorEastAsia"/>
+              <w:noProof/>
+              <w:lang w:eastAsia="pl-PL"/>
+            </w:rPr>
+          </w:pPr>
+          <w:hyperlink w:anchor="_Toc27504460" w:history="1">
+            <w:r>
+              <w:rPr>
+                <w:rStyle w:val="Hipercze"/>
+                <w:noProof/>
+              </w:rPr>
+              <w:t>Wyświetlenie rankingu z podziałem na poszczególne grupy</w:t>
+            </w:r>
+            <w:r>
+              <w:rPr>
+                <w:noProof/>
+                <w:webHidden/>
+              </w:rPr>
+              <w:tab/>
+            </w:r>
+            <w:r>
+              <w:rPr>
+                <w:noProof/>
+                <w:webHidden/>
+              </w:rPr>
+              <w:fldChar w:fldCharType="begin"/>
+            </w:r>
+            <w:r>
+              <w:rPr>
+                <w:noProof/>
+                <w:webHidden/>
+              </w:rPr>
+              <w:instrText xml:space="preserve"> PAGEREF _Toc27504460 \h </w:instrText>
+            </w:r>
+            <w:r>
+              <w:rPr>
+                <w:noProof/>
+                <w:webHidden/>
+              </w:rPr>
+            </w:r>
+            <w:r>
+              <w:rPr>
+                <w:noProof/>
+                <w:webHidden/>
+              </w:rPr>
+              <w:fldChar w:fldCharType="separate"/>
+            </w:r>
+            <w:r>
+              <w:rPr>
+                <w:noProof/>
+                <w:webHidden/>
+              </w:rPr>
+              <w:t>25</w:t>
+            </w:r>
+            <w:r>
+              <w:rPr>
+                <w:noProof/>
+                <w:webHidden/>
+              </w:rPr>
+              <w:fldChar w:fldCharType="end"/>
+            </w:r>
+          </w:hyperlink>
+        </w:p>
+        <w:p>
+          <w:pPr>
+            <w:pStyle w:val="Spistreci1"/>
+            <w:tabs>
+              <w:tab w:val="right" w:leader="dot" w:pos="9062"/>
+            </w:tabs>
+            <w:rPr>
+              <w:rFonts w:eastAsiaTheme="minorEastAsia"/>
+              <w:noProof/>
+              <w:lang w:eastAsia="pl-PL"/>
+            </w:rPr>
+          </w:pPr>
+          <w:hyperlink w:anchor="_Toc27504461" w:history="1">
+            <w:r>
+              <w:rPr>
+                <w:rStyle w:val="Hipercze"/>
+                <w:noProof/>
+              </w:rPr>
+              <w:t>Prezentacja systemu</w:t>
+            </w:r>
+            <w:r>
+              <w:rPr>
+                <w:noProof/>
+                <w:webHidden/>
+              </w:rPr>
+              <w:tab/>
+            </w:r>
+            <w:r>
+              <w:rPr>
+                <w:noProof/>
+                <w:webHidden/>
+              </w:rPr>
+              <w:fldChar w:fldCharType="begin"/>
+            </w:r>
+            <w:r>
+              <w:rPr>
+                <w:noProof/>
+                <w:webHidden/>
+              </w:rPr>
+              <w:instrText xml:space="preserve"> PAGEREF _Toc27504461 \h </w:instrText>
+            </w:r>
+            <w:r>
+              <w:rPr>
+                <w:noProof/>
+                <w:webHidden/>
+              </w:rPr>
+            </w:r>
+            <w:r>
+              <w:rPr>
+                <w:noProof/>
+                <w:webHidden/>
+              </w:rPr>
+              <w:fldChar w:fldCharType="separate"/>
+            </w:r>
+            <w:r>
+              <w:rPr>
+                <w:noProof/>
+                <w:webHidden/>
+              </w:rPr>
+              <w:t>27</w:t>
+            </w:r>
+            <w:r>
+              <w:rPr>
+                <w:noProof/>
+                <w:webHidden/>
+              </w:rPr>
+              <w:fldChar w:fldCharType="end"/>
+            </w:r>
+          </w:hyperlink>
+        </w:p>
+        <w:p>
+          <w:pPr>
+            <w:pStyle w:val="Spistreci2"/>
+            <w:tabs>
+              <w:tab w:val="right" w:leader="dot" w:pos="9062"/>
+            </w:tabs>
+            <w:rPr>
+              <w:rFonts w:eastAsiaTheme="minorEastAsia"/>
+              <w:noProof/>
+              <w:lang w:eastAsia="pl-PL"/>
+            </w:rPr>
+          </w:pPr>
+          <w:hyperlink w:anchor="_Toc27504462" w:history="1">
+            <w:r>
+              <w:rPr>
+                <w:rStyle w:val="Hipercze"/>
+                <w:noProof/>
+              </w:rPr>
+              <w:t>Obsługa aplikacji przez użytkownika niezalogowanego</w:t>
+            </w:r>
+            <w:r>
+              <w:rPr>
+                <w:noProof/>
+                <w:webHidden/>
+              </w:rPr>
+              <w:tab/>
+            </w:r>
+            <w:r>
+              <w:rPr>
+                <w:noProof/>
+                <w:webHidden/>
+              </w:rPr>
+              <w:fldChar w:fldCharType="begin"/>
+            </w:r>
+            <w:r>
+              <w:rPr>
+                <w:noProof/>
+                <w:webHidden/>
+              </w:rPr>
+              <w:instrText xml:space="preserve"> PAGEREF _Toc27504462 \h </w:instrText>
+            </w:r>
+            <w:r>
+              <w:rPr>
+                <w:noProof/>
+                <w:webHidden/>
+              </w:rPr>
+            </w:r>
+            <w:r>
+              <w:rPr>
+                <w:noProof/>
+                <w:webHidden/>
+              </w:rPr>
+              <w:fldChar w:fldCharType="separate"/>
+            </w:r>
+            <w:r>
+              <w:rPr>
+                <w:noProof/>
+                <w:webHidden/>
+              </w:rPr>
+              <w:t>27</w:t>
+            </w:r>
+            <w:r>
+              <w:rPr>
+                <w:noProof/>
+                <w:webHidden/>
+              </w:rPr>
+              <w:fldChar w:fldCharType="end"/>
+            </w:r>
+          </w:hyperlink>
+        </w:p>
+        <w:p>
+          <w:pPr>
+            <w:pStyle w:val="Spistreci2"/>
+            <w:tabs>
+              <w:tab w:val="right" w:leader="dot" w:pos="9062"/>
+            </w:tabs>
+            <w:rPr>
+              <w:rFonts w:eastAsiaTheme="minorEastAsia"/>
+              <w:noProof/>
+              <w:lang w:eastAsia="pl-PL"/>
+            </w:rPr>
+          </w:pPr>
+          <w:hyperlink w:anchor="_Toc27504463" w:history="1">
+            <w:r>
+              <w:rPr>
+                <w:rStyle w:val="Hipercze"/>
+                <w:noProof/>
+              </w:rPr>
+              <w:t>Obsługa aplikacji przez użytkownika zalogowanego</w:t>
+            </w:r>
+            <w:r>
+              <w:rPr>
+                <w:noProof/>
+                <w:webHidden/>
+              </w:rPr>
+              <w:tab/>
+            </w:r>
+            <w:r>
+              <w:rPr>
+                <w:noProof/>
+                <w:webHidden/>
+              </w:rPr>
+              <w:fldChar w:fldCharType="begin"/>
+            </w:r>
+            <w:r>
+              <w:rPr>
+                <w:noProof/>
+                <w:webHidden/>
+              </w:rPr>
+              <w:instrText xml:space="preserve"> PAGEREF _Toc27504463 \h </w:instrText>
+            </w:r>
+            <w:r>
+              <w:rPr>
+                <w:noProof/>
+                <w:webHidden/>
+              </w:rPr>
+            </w:r>
+            <w:r>
+              <w:rPr>
+                <w:noProof/>
+                <w:webHidden/>
+              </w:rPr>
+              <w:fldChar w:fldCharType="separate"/>
+            </w:r>
+            <w:r>
+              <w:rPr>
+                <w:noProof/>
+                <w:webHidden/>
+              </w:rPr>
+              <w:t>27</w:t>
+            </w:r>
+            <w:r>
+              <w:rPr>
+                <w:noProof/>
+                <w:webHidden/>
+              </w:rPr>
+              <w:fldChar w:fldCharType="end"/>
+            </w:r>
+          </w:hyperlink>
+        </w:p>
+        <w:p>
+          <w:pPr>
+            <w:pStyle w:val="Spistreci1"/>
+            <w:tabs>
+              <w:tab w:val="right" w:leader="dot" w:pos="9062"/>
+            </w:tabs>
+            <w:rPr>
+              <w:rFonts w:eastAsiaTheme="minorEastAsia"/>
+              <w:noProof/>
+              <w:lang w:eastAsia="pl-PL"/>
+            </w:rPr>
+          </w:pPr>
+          <w:hyperlink w:anchor="_Toc27504464" w:history="1">
+            <w:r>
+              <w:rPr>
+                <w:rStyle w:val="Hipercze"/>
+                <w:noProof/>
+              </w:rPr>
+              <w:t>Podsumowanie</w:t>
+            </w:r>
+            <w:r>
+              <w:rPr>
+                <w:noProof/>
+                <w:webHidden/>
+              </w:rPr>
+              <w:tab/>
+            </w:r>
+            <w:r>
+              <w:rPr>
+                <w:noProof/>
+                <w:webHidden/>
+              </w:rPr>
+              <w:fldChar w:fldCharType="begin"/>
+            </w:r>
+            <w:r>
+              <w:rPr>
+                <w:noProof/>
+                <w:webHidden/>
+              </w:rPr>
+              <w:instrText xml:space="preserve"> PAGEREF _Toc27504464 \h </w:instrText>
+            </w:r>
+            <w:r>
+              <w:rPr>
+                <w:noProof/>
+                <w:webHidden/>
+              </w:rPr>
+            </w:r>
+            <w:r>
+              <w:rPr>
+                <w:noProof/>
+                <w:webHidden/>
+              </w:rPr>
+              <w:fldChar w:fldCharType="separate"/>
+            </w:r>
+            <w:r>
+              <w:rPr>
+                <w:noProof/>
+                <w:webHidden/>
+              </w:rPr>
+              <w:t>27</w:t>
+            </w:r>
+            <w:r>
+              <w:rPr>
+                <w:noProof/>
+                <w:webHidden/>
+              </w:rPr>
+              <w:fldChar w:fldCharType="end"/>
+            </w:r>
+          </w:hyperlink>
+        </w:p>
+        <w:p>
+          <w:pPr>
+            <w:rPr>
+              <w:b/>
+              <w:bCs/>
+            </w:rPr>
+          </w:pPr>
+          <w:r>
+            <w:rPr>
+              <w:b/>
+              <w:bCs/>
+            </w:rPr>
+            <w:fldChar w:fldCharType="end"/>
+          </w:r>
+        </w:p>
+        <w:bookmarkStart w:id="0" w:name="_GoBack" w:displacedByCustomXml="next"/>
+        <w:bookmarkEnd w:id="0" w:displacedByCustomXml="next"/>
+      </w:sdtContent>
+    </w:sdt>
     <w:sectPr>
       <w:pgSz w:w="11906" w:h="16838"/>
       <w:pgMar w:top="1417" w:right="1417" w:bottom="1417" w:left="1417" w:header="708" w:footer="708" w:gutter="0"/>
@@ -754,6 +3175,27 @@
     <w:name w:val="Normal"/>
     <w:qFormat/>
   </w:style>
+  <w:style w:type="paragraph" w:styleId="Nagwek1">
+    <w:name w:val="heading 1"/>
+    <w:basedOn w:val="Normalny"/>
+    <w:next w:val="Normalny"/>
+    <w:link w:val="Nagwek1Znak"/>
+    <w:uiPriority w:val="9"/>
+    <w:qFormat/>
+    <w:rsid w:val="00DB326E"/>
+    <w:pPr>
+      <w:keepNext/>
+      <w:keepLines/>
+      <w:spacing w:before="240" w:after="0"/>
+      <w:outlineLvl w:val="0"/>
+    </w:pPr>
+    <w:rPr>
+      <w:rFonts w:asciiTheme="majorHAnsi" w:eastAsiaTheme="majorEastAsia" w:hAnsiTheme="majorHAnsi" w:cstheme="majorBidi"/>
+      <w:color w:val="2E74B5" w:themeColor="accent1" w:themeShade="BF"/>
+      <w:sz w:val="32"/>
+      <w:szCs w:val="32"/>
+    </w:rPr>
+  </w:style>
   <w:style w:type="character" w:default="1" w:styleId="Domylnaczcionkaakapitu">
     <w:name w:val="Default Paragraph Font"/>
     <w:uiPriority w:val="1"/>
@@ -791,6 +3233,87 @@
       <w:ind w:left="720"/>
       <w:contextualSpacing/>
     </w:pPr>
+  </w:style>
+  <w:style w:type="character" w:customStyle="1" w:styleId="Nagwek1Znak">
+    <w:name w:val="Nagłówek 1 Znak"/>
+    <w:basedOn w:val="Domylnaczcionkaakapitu"/>
+    <w:link w:val="Nagwek1"/>
+    <w:uiPriority w:val="9"/>
+    <w:rsid w:val="00DB326E"/>
+    <w:rPr>
+      <w:rFonts w:asciiTheme="majorHAnsi" w:eastAsiaTheme="majorEastAsia" w:hAnsiTheme="majorHAnsi" w:cstheme="majorBidi"/>
+      <w:color w:val="2E74B5" w:themeColor="accent1" w:themeShade="BF"/>
+      <w:sz w:val="32"/>
+      <w:szCs w:val="32"/>
+    </w:rPr>
+  </w:style>
+  <w:style w:type="paragraph" w:styleId="Nagwekspisutreci">
+    <w:name w:val="TOC Heading"/>
+    <w:basedOn w:val="Nagwek1"/>
+    <w:next w:val="Normalny"/>
+    <w:uiPriority w:val="39"/>
+    <w:unhideWhenUsed/>
+    <w:qFormat/>
+    <w:rsid w:val="00DB326E"/>
+    <w:pPr>
+      <w:outlineLvl w:val="9"/>
+    </w:pPr>
+    <w:rPr>
+      <w:lang w:eastAsia="pl-PL"/>
+    </w:rPr>
+  </w:style>
+  <w:style w:type="paragraph" w:styleId="Spistreci1">
+    <w:name w:val="toc 1"/>
+    <w:basedOn w:val="Normalny"/>
+    <w:next w:val="Normalny"/>
+    <w:autoRedefine/>
+    <w:uiPriority w:val="39"/>
+    <w:unhideWhenUsed/>
+    <w:rsid w:val="00DB326E"/>
+    <w:pPr>
+      <w:spacing w:after="100"/>
+    </w:pPr>
+  </w:style>
+  <w:style w:type="paragraph" w:styleId="Spistreci2">
+    <w:name w:val="toc 2"/>
+    <w:basedOn w:val="Normalny"/>
+    <w:next w:val="Normalny"/>
+    <w:autoRedefine/>
+    <w:uiPriority w:val="39"/>
+    <w:unhideWhenUsed/>
+    <w:rsid w:val="00DB326E"/>
+    <w:pPr>
+      <w:spacing w:after="100"/>
+      <w:ind w:left="220"/>
+    </w:pPr>
+  </w:style>
+  <w:style w:type="paragraph" w:styleId="Spistreci3">
+    <w:name w:val="toc 3"/>
+    <w:basedOn w:val="Normalny"/>
+    <w:next w:val="Normalny"/>
+    <w:autoRedefine/>
+    <w:uiPriority w:val="39"/>
+    <w:unhideWhenUsed/>
+    <w:rsid w:val="00DB326E"/>
+    <w:pPr>
+      <w:spacing w:after="100"/>
+      <w:ind w:left="440"/>
+    </w:pPr>
+    <w:rPr>
+      <w:rFonts w:eastAsiaTheme="minorEastAsia"/>
+      <w:lang w:eastAsia="pl-PL"/>
+    </w:rPr>
+  </w:style>
+  <w:style w:type="character" w:styleId="Hipercze">
+    <w:name w:val="Hyperlink"/>
+    <w:basedOn w:val="Domylnaczcionkaakapitu"/>
+    <w:uiPriority w:val="99"/>
+    <w:unhideWhenUsed/>
+    <w:rsid w:val="00DB326E"/>
+    <w:rPr>
+      <w:color w:val="0563C1" w:themeColor="hyperlink"/>
+      <w:u w:val="single"/>
+    </w:rPr>
   </w:style>
 </w:styles>
 </file>

</xml_diff>